<commit_message>
Added custom multi-tenant authorization.
</commit_message>
<xml_diff>
--- a/_docs/Software Plattform - Entwicklungsdokumentation.docx
+++ b/_docs/Software Plattform - Entwicklungsdokumentation.docx
@@ -35,7 +35,6 @@
           <w:sz w:val="48"/>
         </w:rPr>
       </w:pPr>
-      <w:proofErr w:type="spellStart"/>
       <w:r>
         <w:rPr>
           <w:b/>
@@ -43,17 +42,7 @@
           <w:color w:val="A5300F" w:themeColor="accent1"/>
           <w:sz w:val="48"/>
         </w:rPr>
-        <w:t>Netzalist</w:t>
-      </w:r>
-      <w:proofErr w:type="spellEnd"/>
-      <w:r>
-        <w:rPr>
-          <w:b/>
-          <w:smallCaps/>
-          <w:color w:val="A5300F" w:themeColor="accent1"/>
-          <w:sz w:val="48"/>
-        </w:rPr>
-        <w:t xml:space="preserve"> Software Plattform</w:t>
+        <w:t>Netzalist Software Plattform</w:t>
       </w:r>
     </w:p>
     <w:p>
@@ -219,47 +208,13 @@
     </w:p>
     <w:p>
       <w:r>
-        <w:t xml:space="preserve">Dieses Dokument ist die Hauptdokumentation für die zu entwickelnde Softwareplattform der zu gründenden </w:t>
+        <w:t xml:space="preserve">Dieses Dokument ist die Hauptdokumentation für die zu entwickelnde Softwareplattform der zu gründenden Netzalist </w:t>
       </w:r>
-      <w:proofErr w:type="spellStart"/>
       <w:r>
-        <w:t>Netzalist</w:t>
+        <w:t>GmbH</w:t>
       </w:r>
-      <w:proofErr w:type="spellEnd"/>
       <w:r>
-        <w:t xml:space="preserve"> UG&amp;Co.KG. Es beinhaltet in den einzelnen Sektionen sowohl Architektur und Design als auch </w:t>
-      </w:r>
-      <w:proofErr w:type="spellStart"/>
-      <w:r>
-        <w:t>Backlog</w:t>
-      </w:r>
-      <w:proofErr w:type="spellEnd"/>
-      <w:r>
-        <w:t xml:space="preserve"> und Historie. Ziel ist im Sinne eines agilen Ansatzes die Komplexität der technischen Dokumentation so gering wie möglich zu halten und erst bei Bedarf via „</w:t>
-      </w:r>
-      <w:proofErr w:type="spellStart"/>
-      <w:r>
-        <w:t>Refactoring</w:t>
-      </w:r>
-      <w:proofErr w:type="spellEnd"/>
-      <w:r>
-        <w:t>“ weitere Tools (</w:t>
-      </w:r>
-      <w:proofErr w:type="spellStart"/>
-      <w:r>
-        <w:t>Jira</w:t>
-      </w:r>
-      <w:proofErr w:type="spellEnd"/>
-      <w:r>
-        <w:t xml:space="preserve">, Wiki, </w:t>
-      </w:r>
-      <w:proofErr w:type="spellStart"/>
-      <w:r>
-        <w:t>Ticketing</w:t>
-      </w:r>
-      <w:proofErr w:type="spellEnd"/>
-      <w:r>
-        <w:t>, …) einzuführen.</w:t>
+        <w:t>&amp;Co.KG. Es beinhaltet in den einzelnen Sektionen sowohl Architektur und Design als auch Backlog und Historie. Ziel ist im Sinne eines agilen Ansatzes die Komplexität der technischen Dokumentation so gering wie möglich zu halten und erst bei Bedarf via „Refactoring“ weitere Tools (Jira, Wiki, Ticketing, …) einzuführen.</w:t>
       </w:r>
     </w:p>
     <w:p/>
@@ -1120,31 +1075,7 @@
               <w:cnfStyle w:val="000000100000" w:firstRow="0" w:lastRow="0" w:firstColumn="0" w:lastColumn="0" w:oddVBand="0" w:evenVBand="0" w:oddHBand="1" w:evenHBand="0" w:firstRowFirstColumn="0" w:firstRowLastColumn="0" w:lastRowFirstColumn="0" w:lastRowLastColumn="0"/>
             </w:pPr>
             <w:r>
-              <w:t xml:space="preserve">Minimal Solution aufgesetzt – kein </w:t>
-            </w:r>
-            <w:proofErr w:type="spellStart"/>
-            <w:r>
-              <w:t>Backlog</w:t>
-            </w:r>
-            <w:proofErr w:type="spellEnd"/>
-            <w:r>
-              <w:t xml:space="preserve">, keine </w:t>
-            </w:r>
-            <w:proofErr w:type="spellStart"/>
-            <w:r>
-              <w:t>Requirements</w:t>
-            </w:r>
-            <w:proofErr w:type="spellEnd"/>
-            <w:r>
-              <w:t xml:space="preserve"> – hatte einfach das Bedürfnis zu starten. Im Kopf steht es und ich glaube an agiles Entwickeln. Test </w:t>
-            </w:r>
-            <w:proofErr w:type="spellStart"/>
-            <w:r>
-              <w:t>first</w:t>
-            </w:r>
-            <w:proofErr w:type="spellEnd"/>
-            <w:r>
-              <w:t>. Tue das mindeste um etwas zum Laufen zu bringen.</w:t>
+              <w:t>Minimal Solution aufgesetzt – kein Backlog, keine Requirements – hatte einfach das Bedürfnis zu starten. Im Kopf steht es und ich glaube an agiles Entwickeln. Test first. Tue das mindeste um etwas zum Laufen zu bringen.</w:t>
             </w:r>
           </w:p>
           <w:p>
@@ -1156,13 +1087,8 @@
             <w:pPr>
               <w:cnfStyle w:val="000000100000" w:firstRow="0" w:lastRow="0" w:firstColumn="0" w:lastColumn="0" w:oddVBand="0" w:evenVBand="0" w:oddHBand="1" w:evenHBand="0" w:firstRowFirstColumn="0" w:firstRowLastColumn="0" w:lastRowFirstColumn="0" w:lastRowLastColumn="0"/>
             </w:pPr>
-            <w:proofErr w:type="spellStart"/>
-            <w:r>
-              <w:t>Azure</w:t>
-            </w:r>
-            <w:proofErr w:type="spellEnd"/>
-            <w:r>
-              <w:t xml:space="preserve"> Account angelegt inklusi</w:t>
+            <w:r>
+              <w:t>Azure Account angelegt inklusi</w:t>
             </w:r>
             <w:r>
               <w:t>v</w:t>
@@ -1215,13 +1141,8 @@
               </w:r>
             </w:hyperlink>
             <w:r>
-              <w:t xml:space="preserve"> /</w:t>
-            </w:r>
-            <w:proofErr w:type="spellStart"/>
-            <w:r>
-              <w:t>defaultpw</w:t>
-            </w:r>
-            <w:proofErr w:type="spellEnd"/>
+              <w:t xml:space="preserve"> /defaultpw</w:t>
+            </w:r>
             <w:r>
               <w:t xml:space="preserve"> aber mit „!</w:t>
             </w:r>
@@ -1264,31 +1185,7 @@
               <w:cnfStyle w:val="000000100000" w:firstRow="0" w:lastRow="0" w:firstColumn="0" w:lastColumn="0" w:oddVBand="0" w:evenVBand="0" w:oddHBand="1" w:evenHBand="0" w:firstRowFirstColumn="0" w:firstRowLastColumn="0" w:lastRowFirstColumn="0" w:lastRowLastColumn="0"/>
             </w:pPr>
             <w:r>
-              <w:t xml:space="preserve">Solution nach </w:t>
-            </w:r>
-            <w:proofErr w:type="spellStart"/>
-            <w:r>
-              <w:t>Github</w:t>
-            </w:r>
-            <w:proofErr w:type="spellEnd"/>
-            <w:r>
-              <w:t xml:space="preserve"> </w:t>
-            </w:r>
-            <w:proofErr w:type="spellStart"/>
-            <w:r>
-              <w:t>deployed</w:t>
-            </w:r>
-            <w:proofErr w:type="spellEnd"/>
-            <w:r>
-              <w:t xml:space="preserve"> und mit </w:t>
-            </w:r>
-            <w:proofErr w:type="spellStart"/>
-            <w:r>
-              <w:t>Azure</w:t>
-            </w:r>
-            <w:proofErr w:type="spellEnd"/>
-            <w:r>
-              <w:t xml:space="preserve"> verknüpft</w:t>
+              <w:t>Solution nach Github deployed und mit Azure verknüpft</w:t>
             </w:r>
           </w:p>
           <w:p>
@@ -1336,13 +1233,8 @@
               <w:cnfStyle w:val="000000100000" w:firstRow="0" w:lastRow="0" w:firstColumn="0" w:lastColumn="0" w:oddVBand="0" w:evenVBand="0" w:oddHBand="1" w:evenHBand="0" w:firstRowFirstColumn="0" w:firstRowLastColumn="0" w:lastRowFirstColumn="0" w:lastRowLastColumn="0"/>
             </w:pPr>
             <w:r>
-              <w:t xml:space="preserve">Die Kurzform: Visual Studio: Package Manager </w:t>
-            </w:r>
-            <w:proofErr w:type="spellStart"/>
-            <w:r>
-              <w:t>Console</w:t>
-            </w:r>
-            <w:proofErr w:type="spellEnd"/>
+              <w:t>Die Kurzform: Visual Studio: Package Manager Console</w:t>
+            </w:r>
           </w:p>
           <w:p>
             <w:pPr>
@@ -1366,16 +1258,11 @@
             <w:pPr>
               <w:cnfStyle w:val="000000100000" w:firstRow="0" w:lastRow="0" w:firstColumn="0" w:lastColumn="0" w:oddVBand="0" w:evenVBand="0" w:oddHBand="1" w:evenHBand="0" w:firstRowFirstColumn="0" w:firstRowLastColumn="0" w:lastRowFirstColumn="0" w:lastRowLastColumn="0"/>
             </w:pPr>
-            <w:proofErr w:type="spellStart"/>
             <w:r>
               <w:t>a</w:t>
             </w:r>
             <w:r>
-              <w:t>dd</w:t>
-            </w:r>
-            <w:proofErr w:type="spellEnd"/>
-            <w:r>
-              <w:t>-migration &lt;Name der Migration&gt; eingeben.</w:t>
+              <w:t>dd-migration &lt;Name der Migration&gt; eingeben.</w:t>
             </w:r>
           </w:p>
           <w:p>
@@ -1391,23 +1278,7 @@
               <w:t xml:space="preserve">Die </w:t>
             </w:r>
             <w:r>
-              <w:t xml:space="preserve">App </w:t>
-            </w:r>
-            <w:proofErr w:type="spellStart"/>
-            <w:r>
-              <w:t>patched</w:t>
-            </w:r>
-            <w:proofErr w:type="spellEnd"/>
-            <w:r>
-              <w:t xml:space="preserve"> sich selber. Manuell kann man auf der Konsole „update-</w:t>
-            </w:r>
-            <w:proofErr w:type="spellStart"/>
-            <w:r>
-              <w:t>database</w:t>
-            </w:r>
-            <w:proofErr w:type="spellEnd"/>
-            <w:r>
-              <w:t>“ eintippen.</w:t>
+              <w:t>App patched sich selber. Manuell kann man auf der Konsole „update-database“ eintippen.</w:t>
             </w:r>
           </w:p>
           <w:p>
@@ -1433,15 +1304,7 @@
               <w:cnfStyle w:val="000000100000" w:firstRow="0" w:lastRow="0" w:firstColumn="0" w:lastColumn="0" w:oddVBand="0" w:evenVBand="0" w:oddHBand="1" w:evenHBand="0" w:firstRowFirstColumn="0" w:firstRowLastColumn="0" w:lastRowFirstColumn="0" w:lastRowLastColumn="0"/>
             </w:pPr>
             <w:r>
-              <w:t xml:space="preserve">Jetzt noch das Ganze mit Unit Tests und einem </w:t>
-            </w:r>
-            <w:proofErr w:type="spellStart"/>
-            <w:r>
-              <w:t>Build</w:t>
-            </w:r>
-            <w:proofErr w:type="spellEnd"/>
-            <w:r>
-              <w:t xml:space="preserve"> Server verknüpfen und es ist bereit, um mit Inhalten befüllt zu werden.</w:t>
+              <w:t>Jetzt noch das Ganze mit Unit Tests und einem Build Server verknüpfen und es ist bereit, um mit Inhalten befüllt zu werden.</w:t>
             </w:r>
           </w:p>
           <w:p>
@@ -1454,39 +1317,7 @@
               <w:cnfStyle w:val="000000100000" w:firstRow="0" w:lastRow="0" w:firstColumn="0" w:lastColumn="0" w:oddVBand="0" w:evenVBand="0" w:oddHBand="1" w:evenHBand="0" w:firstRowFirstColumn="0" w:firstRowLastColumn="0" w:lastRowFirstColumn="0" w:lastRowLastColumn="0"/>
             </w:pPr>
             <w:r>
-              <w:t xml:space="preserve">Außerdem in </w:t>
-            </w:r>
-            <w:proofErr w:type="spellStart"/>
-            <w:r>
-              <w:t>Github</w:t>
-            </w:r>
-            <w:proofErr w:type="spellEnd"/>
-            <w:r>
-              <w:t xml:space="preserve"> einen </w:t>
-            </w:r>
-            <w:proofErr w:type="spellStart"/>
-            <w:r>
-              <w:t>Deployment</w:t>
-            </w:r>
-            <w:proofErr w:type="spellEnd"/>
-            <w:r>
-              <w:t xml:space="preserve"> </w:t>
-            </w:r>
-            <w:proofErr w:type="spellStart"/>
-            <w:r>
-              <w:t>Branch</w:t>
-            </w:r>
-            <w:proofErr w:type="spellEnd"/>
-            <w:r>
-              <w:t xml:space="preserve"> und in </w:t>
-            </w:r>
-            <w:proofErr w:type="spellStart"/>
-            <w:r>
-              <w:t>Azure</w:t>
-            </w:r>
-            <w:proofErr w:type="spellEnd"/>
-            <w:r>
-              <w:t xml:space="preserve"> einen zweiten Server (bis 40,00€ pro Monat ist für MSDN Kunden kostenlos!)</w:t>
+              <w:t>Außerdem in Github einen Deployment Branch und in Azure einen zweiten Server (bis 40,00€ pro Monat ist für MSDN Kunden kostenlos!)</w:t>
             </w:r>
           </w:p>
           <w:p>
@@ -1526,14 +1357,9 @@
         <w:pStyle w:val="Heading1"/>
       </w:pPr>
       <w:bookmarkStart w:id="2" w:name="_Toc369440930"/>
-      <w:proofErr w:type="spellStart"/>
       <w:r>
         <w:lastRenderedPageBreak/>
-        <w:t>Backlog</w:t>
-      </w:r>
-      <w:proofErr w:type="spellEnd"/>
-      <w:r>
-        <w:t xml:space="preserve"> / User Stories</w:t>
+        <w:t>Backlog / User Stories</w:t>
       </w:r>
       <w:bookmarkEnd w:id="2"/>
     </w:p>
@@ -1542,12 +1368,10 @@
         <w:pStyle w:val="Heading2"/>
       </w:pPr>
       <w:bookmarkStart w:id="3" w:name="_Toc369440931"/>
-      <w:proofErr w:type="spellStart"/>
       <w:r>
         <w:t>Requirements</w:t>
       </w:r>
       <w:bookmarkEnd w:id="3"/>
-      <w:proofErr w:type="spellEnd"/>
     </w:p>
     <w:p/>
     <w:p>
@@ -1568,7 +1392,21 @@
         <w:t>NSP – 001 Seite existiert</w:t>
       </w:r>
       <w:r>
-        <w:t xml:space="preserve"> (In Arbeit)</w:t>
+        <w:t xml:space="preserve"> (</w:t>
+      </w:r>
+      <w:r>
+        <w:t>E</w:t>
+      </w:r>
+      <w:r>
+        <w:t>r</w:t>
+      </w:r>
+      <w:bookmarkStart w:id="5" w:name="_GoBack"/>
+      <w:bookmarkEnd w:id="5"/>
+      <w:r>
+        <w:t>ledigt</w:t>
+      </w:r>
+      <w:r>
+        <w:t>)</w:t>
       </w:r>
     </w:p>
     <w:p>
@@ -1588,23 +1426,7 @@
     </w:p>
     <w:p>
       <w:r>
-        <w:t xml:space="preserve">Die Solution ist aufgesetzt. Es existiert ein MVC4 Projekt. Dieses kann automatisch per Klick nach </w:t>
-      </w:r>
-      <w:proofErr w:type="spellStart"/>
-      <w:r>
-        <w:t>Azure</w:t>
-      </w:r>
-      <w:proofErr w:type="spellEnd"/>
-      <w:r>
-        <w:t xml:space="preserve"> </w:t>
-      </w:r>
-      <w:proofErr w:type="spellStart"/>
-      <w:r>
-        <w:t>deployed</w:t>
-      </w:r>
-      <w:proofErr w:type="spellEnd"/>
-      <w:r>
-        <w:t xml:space="preserve"> werden und ist dann im Internet ansprechbar.</w:t>
+        <w:t>Die Solution ist aufgesetzt. Es existiert ein MVC4 Projekt. Dieses kann automatisch per Klick nach Azure deployed werden und ist dann im Internet ansprechbar.</w:t>
       </w:r>
     </w:p>
     <w:p>
@@ -1624,20 +1446,7 @@
     </w:p>
     <w:p>
       <w:r>
-        <w:t xml:space="preserve">Als Benutzer kann ich </w:t>
-      </w:r>
-      <w:bookmarkStart w:id="5" w:name="_GoBack"/>
-      <w:bookmarkEnd w:id="5"/>
-      <w:r>
-        <w:t xml:space="preserve">eine URL im Internet ansteuern und sehe das </w:t>
-      </w:r>
-      <w:proofErr w:type="spellStart"/>
-      <w:r>
-        <w:t>Netzalist</w:t>
-      </w:r>
-      <w:proofErr w:type="spellEnd"/>
-      <w:r>
-        <w:t xml:space="preserve"> Logo.</w:t>
+        <w:t>Als Benutzer kann ich eine URL im Internet ansteuern und sehe das Netzalist Logo.</w:t>
       </w:r>
     </w:p>
     <w:p>
@@ -1657,15 +1466,7 @@
     </w:p>
     <w:p>
       <w:r>
-        <w:t xml:space="preserve">13.10.2013, </w:t>
-      </w:r>
-      <w:proofErr w:type="spellStart"/>
-      <w:r>
-        <w:t>tw</w:t>
-      </w:r>
-      <w:proofErr w:type="spellEnd"/>
-      <w:r>
-        <w:t xml:space="preserve"> 4 Stunden</w:t>
+        <w:t>13.10.2013, tw 4 Stunden</w:t>
       </w:r>
     </w:p>
     <w:p>
@@ -1676,13 +1477,8 @@
           <w:numId w:val="26"/>
         </w:numPr>
       </w:pPr>
-      <w:proofErr w:type="spellStart"/>
       <w:r>
-        <w:t>Azure</w:t>
-      </w:r>
-      <w:proofErr w:type="spellEnd"/>
-      <w:r>
-        <w:t xml:space="preserve"> Account und Site angelegt</w:t>
+        <w:t>Azure Account und Site angelegt</w:t>
       </w:r>
     </w:p>
     <w:p>
@@ -1694,13 +1490,8 @@
         </w:numPr>
       </w:pPr>
       <w:r>
-        <w:t xml:space="preserve">Verknüpft mit </w:t>
+        <w:t>Verknüpft mit Github</w:t>
       </w:r>
-      <w:proofErr w:type="spellStart"/>
-      <w:r>
-        <w:t>Github</w:t>
-      </w:r>
-      <w:proofErr w:type="spellEnd"/>
     </w:p>
     <w:p>
       <w:pPr>
@@ -1713,33 +1504,11 @@
           <w:lang w:val="en-US"/>
         </w:rPr>
       </w:pPr>
-      <w:proofErr w:type="spellStart"/>
       <w:r>
         <w:rPr>
           <w:lang w:val="en-US"/>
         </w:rPr>
-        <w:t>Automatisches</w:t>
-      </w:r>
-      <w:proofErr w:type="spellEnd"/>
-      <w:r>
-        <w:rPr>
-          <w:lang w:val="en-US"/>
-        </w:rPr>
-        <w:t xml:space="preserve"> Deployment </w:t>
-      </w:r>
-      <w:proofErr w:type="spellStart"/>
-      <w:r>
-        <w:rPr>
-          <w:lang w:val="en-US"/>
-        </w:rPr>
-        <w:t>inklusive</w:t>
-      </w:r>
-      <w:proofErr w:type="spellEnd"/>
-      <w:r>
-        <w:rPr>
-          <w:lang w:val="en-US"/>
-        </w:rPr>
-        <w:t xml:space="preserve"> DB Migra</w:t>
+        <w:t>Automatisches Deployment inklusive DB Migra</w:t>
       </w:r>
       <w:r>
         <w:rPr>
@@ -1760,10 +1529,90 @@
           <w:lang w:val="en-US"/>
         </w:rPr>
       </w:pPr>
+    </w:p>
+    <w:p>
+      <w:pPr>
+        <w:rPr>
+          <w:lang w:val="en-US"/>
+        </w:rPr>
+      </w:pPr>
+    </w:p>
+    <w:p>
+      <w:pPr>
+        <w:pStyle w:val="Heading3"/>
+        <w:rPr>
+          <w:lang w:val="en-US"/>
+        </w:rPr>
+      </w:pPr>
       <w:r>
         <w:rPr>
           <w:lang w:val="en-US"/>
         </w:rPr>
+        <w:t>NSP – 002 Layout und Anmeldung</w:t>
+      </w:r>
+    </w:p>
+    <w:p>
+      <w:pPr>
+        <w:rPr>
+          <w:b/>
+          <w:u w:val="single"/>
+        </w:rPr>
+      </w:pPr>
+      <w:r>
+        <w:rPr>
+          <w:b/>
+          <w:u w:val="single"/>
+        </w:rPr>
+        <w:t>Beschreibung:</w:t>
+      </w:r>
+    </w:p>
+    <w:p>
+      <w:r>
+        <w:t xml:space="preserve">Das Template </w:t>
+      </w:r>
+      <w:r>
+        <w:t>MVC Standard Template ist zu</w:t>
+      </w:r>
+      <w:r>
+        <w:t xml:space="preserve">m </w:t>
+      </w:r>
+      <w:r>
+        <w:t xml:space="preserve">Leadmanager </w:t>
+      </w:r>
+      <w:r>
+        <w:t>umgebaut inklusive Logo und Login Screen. Benutzer können sich anmelden und sehen die leere Anmeldemaske, bzw. können (zunächst noch ohne Rechteverwaltung)</w:t>
+      </w:r>
+      <w:r>
+        <w:t xml:space="preserve"> die Datenbankupdates / Rollbacks durchführen.</w:t>
+      </w:r>
+    </w:p>
+    <w:p>
+      <w:pPr>
+        <w:rPr>
+          <w:b/>
+          <w:u w:val="single"/>
+        </w:rPr>
+      </w:pPr>
+      <w:r>
+        <w:rPr>
+          <w:b/>
+          <w:u w:val="single"/>
+        </w:rPr>
+        <w:t>Akzeptanzkriterien</w:t>
+      </w:r>
+    </w:p>
+    <w:p>
+      <w:r>
+        <w:t>Als Benutzer sehe ich die Leadmanager Start Seite und kann mich an- und wieder abmelden.</w:t>
+      </w:r>
+      <w:r>
+        <w:t xml:space="preserve"> Die Seite wirkt professionell designed.</w:t>
+      </w:r>
+    </w:p>
+    <w:p/>
+    <w:p/>
+    <w:p>
+      <w:r>
         <w:br w:type="page"/>
       </w:r>
     </w:p>
@@ -1936,7 +1785,7 @@
         <w:color w:val="252525" w:themeColor="text2" w:themeShade="BF"/>
         <w:sz w:val="18"/>
       </w:rPr>
-      <w:t>8</w:t>
+      <w:t>5</w:t>
     </w:r>
     <w:r>
       <w:rPr>
@@ -1979,7 +1828,7 @@
         <w:color w:val="252525" w:themeColor="text2" w:themeShade="BF"/>
         <w:sz w:val="18"/>
       </w:rPr>
-      <w:t>Sonntag, 27. Oktober 2013</w:t>
+      <w:t>Montag, 28. Oktober 2013</w:t>
     </w:r>
     <w:r>
       <w:rPr>
@@ -6512,7 +6361,7 @@
 </file>
 
 <file path=customXml/itemProps1.xml><?xml version="1.0" encoding="utf-8"?>
-<ds:datastoreItem xmlns:ds="http://schemas.openxmlformats.org/officeDocument/2006/customXml" ds:itemID="{D98A5495-B74B-477F-B0A3-06034B31A626}">
+<ds:datastoreItem xmlns:ds="http://schemas.openxmlformats.org/officeDocument/2006/customXml" ds:itemID="{3E1F510A-01AF-4FB8-9F37-B219EF80CA25}">
   <ds:schemaRefs>
     <ds:schemaRef ds:uri="http://schemas.openxmlformats.org/officeDocument/2006/bibliography"/>
   </ds:schemaRefs>

</xml_diff>

<commit_message>
Company added - re engineering of some foreign keys
</commit_message>
<xml_diff>
--- a/_docs/Software Plattform - Entwicklungsdokumentation.docx
+++ b/_docs/Software Plattform - Entwicklungsdokumentation.docx
@@ -200,7 +200,7 @@
       <w:pPr>
         <w:pStyle w:val="Heading1"/>
       </w:pPr>
-      <w:bookmarkStart w:id="0" w:name="_Toc369440928"/>
+      <w:bookmarkStart w:id="0" w:name="_Toc371443553"/>
       <w:r>
         <w:t>Über dieses Dokument</w:t>
       </w:r>
@@ -283,7 +283,7 @@
           <w:r>
             <w:fldChar w:fldCharType="separate"/>
           </w:r>
-          <w:hyperlink w:anchor="_Toc369440928" w:history="1">
+          <w:hyperlink w:anchor="_Toc371443553" w:history="1">
             <w:r>
               <w:rPr>
                 <w:rStyle w:val="Hyperlink"/>
@@ -325,7 +325,7 @@
                 <w:noProof/>
                 <w:webHidden/>
               </w:rPr>
-              <w:instrText xml:space="preserve"> PAGEREF _Toc369440928 \h </w:instrText>
+              <w:instrText xml:space="preserve"> PAGEREF _Toc371443553 \h </w:instrText>
             </w:r>
             <w:r>
               <w:rPr>
@@ -369,7 +369,7 @@
               <w:lang w:eastAsia="de-DE"/>
             </w:rPr>
           </w:pPr>
-          <w:hyperlink w:anchor="_Toc369440929" w:history="1">
+          <w:hyperlink w:anchor="_Toc371443554" w:history="1">
             <w:r>
               <w:rPr>
                 <w:rStyle w:val="Hyperlink"/>
@@ -411,7 +411,7 @@
                 <w:noProof/>
                 <w:webHidden/>
               </w:rPr>
-              <w:instrText xml:space="preserve"> PAGEREF _Toc369440929 \h </w:instrText>
+              <w:instrText xml:space="preserve"> PAGEREF _Toc371443554 \h </w:instrText>
             </w:r>
             <w:r>
               <w:rPr>
@@ -455,7 +455,7 @@
               <w:lang w:eastAsia="de-DE"/>
             </w:rPr>
           </w:pPr>
-          <w:hyperlink w:anchor="_Toc369440930" w:history="1">
+          <w:hyperlink w:anchor="_Toc371443555" w:history="1">
             <w:r>
               <w:rPr>
                 <w:rStyle w:val="Hyperlink"/>
@@ -497,7 +497,7 @@
                 <w:noProof/>
                 <w:webHidden/>
               </w:rPr>
-              <w:instrText xml:space="preserve"> PAGEREF _Toc369440930 \h </w:instrText>
+              <w:instrText xml:space="preserve"> PAGEREF _Toc371443555 \h </w:instrText>
             </w:r>
             <w:r>
               <w:rPr>
@@ -541,7 +541,7 @@
               <w:lang w:eastAsia="de-DE"/>
             </w:rPr>
           </w:pPr>
-          <w:hyperlink w:anchor="_Toc369440931" w:history="1">
+          <w:hyperlink w:anchor="_Toc371443556" w:history="1">
             <w:r>
               <w:rPr>
                 <w:rStyle w:val="Hyperlink"/>
@@ -583,7 +583,7 @@
                 <w:noProof/>
                 <w:webHidden/>
               </w:rPr>
-              <w:instrText xml:space="preserve"> PAGEREF _Toc369440931 \h </w:instrText>
+              <w:instrText xml:space="preserve"> PAGEREF _Toc371443556 \h </w:instrText>
             </w:r>
             <w:r>
               <w:rPr>
@@ -627,7 +627,7 @@
               <w:lang w:eastAsia="de-DE"/>
             </w:rPr>
           </w:pPr>
-          <w:hyperlink w:anchor="_Toc369440932" w:history="1">
+          <w:hyperlink w:anchor="_Toc371443557" w:history="1">
             <w:r>
               <w:rPr>
                 <w:rStyle w:val="Hyperlink"/>
@@ -669,7 +669,181 @@
                 <w:noProof/>
                 <w:webHidden/>
               </w:rPr>
-              <w:instrText xml:space="preserve"> PAGEREF _Toc369440932 \h </w:instrText>
+              <w:instrText xml:space="preserve"> PAGEREF _Toc371443557 \h </w:instrText>
+            </w:r>
+            <w:r>
+              <w:rPr>
+                <w:noProof/>
+                <w:webHidden/>
+              </w:rPr>
+            </w:r>
+            <w:r>
+              <w:rPr>
+                <w:noProof/>
+                <w:webHidden/>
+              </w:rPr>
+              <w:fldChar w:fldCharType="separate"/>
+            </w:r>
+            <w:r>
+              <w:rPr>
+                <w:noProof/>
+                <w:webHidden/>
+              </w:rPr>
+              <w:t>5</w:t>
+            </w:r>
+            <w:r>
+              <w:rPr>
+                <w:noProof/>
+                <w:webHidden/>
+              </w:rPr>
+              <w:fldChar w:fldCharType="end"/>
+            </w:r>
+          </w:hyperlink>
+        </w:p>
+        <w:p>
+          <w:pPr>
+            <w:pStyle w:val="TOC3"/>
+            <w:tabs>
+              <w:tab w:val="left" w:pos="1320"/>
+              <w:tab w:val="right" w:leader="dot" w:pos="9062"/>
+            </w:tabs>
+            <w:rPr>
+              <w:rFonts w:eastAsiaTheme="minorEastAsia"/>
+              <w:noProof/>
+              <w:lang w:eastAsia="de-DE"/>
+            </w:rPr>
+          </w:pPr>
+          <w:hyperlink w:anchor="_Toc371443558" w:history="1">
+            <w:r>
+              <w:rPr>
+                <w:rStyle w:val="Hyperlink"/>
+                <w:noProof/>
+              </w:rPr>
+              <w:t>3.2.1</w:t>
+            </w:r>
+            <w:r>
+              <w:rPr>
+                <w:rFonts w:eastAsiaTheme="minorEastAsia"/>
+                <w:noProof/>
+                <w:lang w:eastAsia="de-DE"/>
+              </w:rPr>
+              <w:tab/>
+            </w:r>
+            <w:r>
+              <w:rPr>
+                <w:rStyle w:val="Hyperlink"/>
+                <w:noProof/>
+              </w:rPr>
+              <w:t>NSP – 001 Seite existiert (Erledigt)</w:t>
+            </w:r>
+            <w:r>
+              <w:rPr>
+                <w:noProof/>
+                <w:webHidden/>
+              </w:rPr>
+              <w:tab/>
+            </w:r>
+            <w:r>
+              <w:rPr>
+                <w:noProof/>
+                <w:webHidden/>
+              </w:rPr>
+              <w:fldChar w:fldCharType="begin"/>
+            </w:r>
+            <w:r>
+              <w:rPr>
+                <w:noProof/>
+                <w:webHidden/>
+              </w:rPr>
+              <w:instrText xml:space="preserve"> PAGEREF _Toc371443558 \h </w:instrText>
+            </w:r>
+            <w:r>
+              <w:rPr>
+                <w:noProof/>
+                <w:webHidden/>
+              </w:rPr>
+            </w:r>
+            <w:r>
+              <w:rPr>
+                <w:noProof/>
+                <w:webHidden/>
+              </w:rPr>
+              <w:fldChar w:fldCharType="separate"/>
+            </w:r>
+            <w:r>
+              <w:rPr>
+                <w:noProof/>
+                <w:webHidden/>
+              </w:rPr>
+              <w:t>5</w:t>
+            </w:r>
+            <w:r>
+              <w:rPr>
+                <w:noProof/>
+                <w:webHidden/>
+              </w:rPr>
+              <w:fldChar w:fldCharType="end"/>
+            </w:r>
+          </w:hyperlink>
+        </w:p>
+        <w:p>
+          <w:pPr>
+            <w:pStyle w:val="TOC3"/>
+            <w:tabs>
+              <w:tab w:val="left" w:pos="1320"/>
+              <w:tab w:val="right" w:leader="dot" w:pos="9062"/>
+            </w:tabs>
+            <w:rPr>
+              <w:rFonts w:eastAsiaTheme="minorEastAsia"/>
+              <w:noProof/>
+              <w:lang w:eastAsia="de-DE"/>
+            </w:rPr>
+          </w:pPr>
+          <w:hyperlink w:anchor="_Toc371443559" w:history="1">
+            <w:r>
+              <w:rPr>
+                <w:rStyle w:val="Hyperlink"/>
+                <w:noProof/>
+                <w:lang w:val="en-US"/>
+              </w:rPr>
+              <w:t>3.2.2</w:t>
+            </w:r>
+            <w:r>
+              <w:rPr>
+                <w:rFonts w:eastAsiaTheme="minorEastAsia"/>
+                <w:noProof/>
+                <w:lang w:eastAsia="de-DE"/>
+              </w:rPr>
+              <w:tab/>
+            </w:r>
+            <w:r>
+              <w:rPr>
+                <w:rStyle w:val="Hyperlink"/>
+                <w:noProof/>
+                <w:lang w:val="en-US"/>
+              </w:rPr>
+              <w:t>NSP – 002 Layout und Anmeldung</w:t>
+            </w:r>
+            <w:r>
+              <w:rPr>
+                <w:noProof/>
+                <w:webHidden/>
+              </w:rPr>
+              <w:tab/>
+            </w:r>
+            <w:r>
+              <w:rPr>
+                <w:noProof/>
+                <w:webHidden/>
+              </w:rPr>
+              <w:fldChar w:fldCharType="begin"/>
+            </w:r>
+            <w:r>
+              <w:rPr>
+                <w:noProof/>
+                <w:webHidden/>
+              </w:rPr>
+              <w:instrText xml:space="preserve"> PAGEREF _Toc371443559 \h </w:instrText>
             </w:r>
             <w:r>
               <w:rPr>
@@ -713,7 +887,7 @@
               <w:lang w:eastAsia="de-DE"/>
             </w:rPr>
           </w:pPr>
-          <w:hyperlink w:anchor="_Toc369440933" w:history="1">
+          <w:hyperlink w:anchor="_Toc371443560" w:history="1">
             <w:r>
               <w:rPr>
                 <w:rStyle w:val="Hyperlink"/>
@@ -755,7 +929,7 @@
                 <w:noProof/>
                 <w:webHidden/>
               </w:rPr>
-              <w:instrText xml:space="preserve"> PAGEREF _Toc369440933 \h </w:instrText>
+              <w:instrText xml:space="preserve"> PAGEREF _Toc371443560 \h </w:instrText>
             </w:r>
             <w:r>
               <w:rPr>
@@ -775,7 +949,7 @@
                 <w:noProof/>
                 <w:webHidden/>
               </w:rPr>
-              <w:t>6</w:t>
+              <w:t>7</w:t>
             </w:r>
             <w:r>
               <w:rPr>
@@ -799,7 +973,7 @@
               <w:lang w:eastAsia="de-DE"/>
             </w:rPr>
           </w:pPr>
-          <w:hyperlink w:anchor="_Toc369440934" w:history="1">
+          <w:hyperlink w:anchor="_Toc371443561" w:history="1">
             <w:r>
               <w:rPr>
                 <w:rStyle w:val="Hyperlink"/>
@@ -841,7 +1015,7 @@
                 <w:noProof/>
                 <w:webHidden/>
               </w:rPr>
-              <w:instrText xml:space="preserve"> PAGEREF _Toc369440934 \h </w:instrText>
+              <w:instrText xml:space="preserve"> PAGEREF _Toc371443561 \h </w:instrText>
             </w:r>
             <w:r>
               <w:rPr>
@@ -861,7 +1035,7 @@
                 <w:noProof/>
                 <w:webHidden/>
               </w:rPr>
-              <w:t>7</w:t>
+              <w:t>8</w:t>
             </w:r>
             <w:r>
               <w:rPr>
@@ -885,7 +1059,7 @@
               <w:lang w:eastAsia="de-DE"/>
             </w:rPr>
           </w:pPr>
-          <w:hyperlink w:anchor="_Toc369440935" w:history="1">
+          <w:hyperlink w:anchor="_Toc371443562" w:history="1">
             <w:r>
               <w:rPr>
                 <w:rStyle w:val="Hyperlink"/>
@@ -927,7 +1101,7 @@
                 <w:noProof/>
                 <w:webHidden/>
               </w:rPr>
-              <w:instrText xml:space="preserve"> PAGEREF _Toc369440935 \h </w:instrText>
+              <w:instrText xml:space="preserve"> PAGEREF _Toc371443562 \h </w:instrText>
             </w:r>
             <w:r>
               <w:rPr>
@@ -947,7 +1121,7 @@
                 <w:noProof/>
                 <w:webHidden/>
               </w:rPr>
-              <w:t>8</w:t>
+              <w:t>9</w:t>
             </w:r>
             <w:r>
               <w:rPr>
@@ -976,7 +1150,7 @@
       <w:r>
         <w:br w:type="page"/>
       </w:r>
-      <w:bookmarkStart w:id="1" w:name="_Toc369440929"/>
+      <w:bookmarkStart w:id="1" w:name="_Toc371443554"/>
       <w:r>
         <w:lastRenderedPageBreak/>
         <w:t>Historie</w:t>
@@ -1356,7 +1530,7 @@
       <w:pPr>
         <w:pStyle w:val="Heading1"/>
       </w:pPr>
-      <w:bookmarkStart w:id="2" w:name="_Toc369440930"/>
+      <w:bookmarkStart w:id="2" w:name="_Toc371443555"/>
       <w:r>
         <w:lastRenderedPageBreak/>
         <w:t>Backlog / User Stories</w:t>
@@ -1367,7 +1541,7 @@
       <w:pPr>
         <w:pStyle w:val="Heading2"/>
       </w:pPr>
-      <w:bookmarkStart w:id="3" w:name="_Toc369440931"/>
+      <w:bookmarkStart w:id="3" w:name="_Toc371443556"/>
       <w:r>
         <w:t>Requirements</w:t>
       </w:r>
@@ -1378,7 +1552,7 @@
       <w:pPr>
         <w:pStyle w:val="Heading2"/>
       </w:pPr>
-      <w:bookmarkStart w:id="4" w:name="_Toc369440932"/>
+      <w:bookmarkStart w:id="4" w:name="_Toc371443557"/>
       <w:r>
         <w:t>Stories</w:t>
       </w:r>
@@ -1388,6 +1562,7 @@
       <w:pPr>
         <w:pStyle w:val="Heading3"/>
       </w:pPr>
+      <w:bookmarkStart w:id="5" w:name="_Toc371443558"/>
       <w:r>
         <w:t>NSP – 001 Seite existiert</w:t>
       </w:r>
@@ -1406,6 +1581,7 @@
       <w:r>
         <w:t>)</w:t>
       </w:r>
+      <w:bookmarkEnd w:id="5"/>
     </w:p>
     <w:p>
       <w:pPr>
@@ -1538,15 +1714,14 @@
     <w:p>
       <w:pPr>
         <w:pStyle w:val="Heading3"/>
-        <w:rPr>
-          <w:lang w:val="en-US"/>
-        </w:rPr>
-      </w:pPr>
-      <w:r>
-        <w:rPr>
-          <w:lang w:val="en-US"/>
-        </w:rPr>
+      </w:pPr>
+      <w:bookmarkStart w:id="6" w:name="_Toc371443559"/>
+      <w:r>
         <w:t>NSP – 002 Layout und Anmeldung</w:t>
+      </w:r>
+      <w:bookmarkEnd w:id="6"/>
+      <w:r>
+        <w:t xml:space="preserve"> (Erledigt)</w:t>
       </w:r>
     </w:p>
     <w:p>
@@ -1624,16 +1799,7 @@
     </w:p>
     <w:p>
       <w:r>
-        <w:t>28</w:t>
-      </w:r>
-      <w:r>
-        <w:t xml:space="preserve">.10.2013, tw </w:t>
-      </w:r>
-      <w:r>
-        <w:t>3</w:t>
-      </w:r>
-      <w:r>
-        <w:t xml:space="preserve"> Stunden</w:t>
+        <w:t>28.10.2013, tw 3 Stunden</w:t>
       </w:r>
     </w:p>
     <w:p>
@@ -1698,8 +1864,6 @@
       <w:r>
         <w:t>Gesichert (Login jetzt erforderlich).</w:t>
       </w:r>
-      <w:bookmarkStart w:id="5" w:name="_GoBack"/>
-      <w:bookmarkEnd w:id="5"/>
     </w:p>
     <w:p>
       <w:pPr>
@@ -1707,13 +1871,12 @@
           <w:lang w:val="en-US"/>
         </w:rPr>
       </w:pPr>
-    </w:p>
-    <w:p>
-      <w:pPr>
+      <w:r>
         <w:rPr>
           <w:lang w:val="en-US"/>
         </w:rPr>
-      </w:pPr>
+        <w:br w:type="page"/>
+      </w:r>
     </w:p>
     <w:p>
       <w:pPr>
@@ -1724,15 +1887,165 @@
     </w:p>
     <w:p>
       <w:pPr>
+        <w:pStyle w:val="Heading3"/>
+      </w:pPr>
+      <w:r>
+        <w:t xml:space="preserve">NSP – 003 Erfassung von </w:t>
+      </w:r>
+      <w:r>
+        <w:t>Firmen</w:t>
+      </w:r>
+    </w:p>
+    <w:p>
+      <w:pPr>
         <w:rPr>
-          <w:lang w:val="en-US"/>
+          <w:b/>
+          <w:u w:val="single"/>
         </w:rPr>
       </w:pPr>
       <w:r>
         <w:rPr>
-          <w:lang w:val="en-US"/>
+          <w:b/>
+          <w:u w:val="single"/>
         </w:rPr>
-        <w:lastRenderedPageBreak/>
+        <w:t>Beschreibung:</w:t>
+      </w:r>
+    </w:p>
+    <w:p>
+      <w:r>
+        <w:t xml:space="preserve">Als Benutzer möchte ich </w:t>
+      </w:r>
+      <w:r>
+        <w:t>Firmen</w:t>
+      </w:r>
+      <w:r>
+        <w:t xml:space="preserve"> </w:t>
+      </w:r>
+      <w:r>
+        <w:t xml:space="preserve">erfassen können. Die </w:t>
+      </w:r>
+      <w:r>
+        <w:t>Firmen</w:t>
+      </w:r>
+      <w:r>
+        <w:t xml:space="preserve">daten werden zunächst in nur einer Tabelle gespeichert. Die </w:t>
+      </w:r>
+      <w:r>
+        <w:t>Firmen</w:t>
+      </w:r>
+      <w:r>
+        <w:t>daten umfassen Firmenname, Anschrift mit LKZ, Telefon, Fax, eine zentrale EMail und eine Web Seite.</w:t>
+      </w:r>
+    </w:p>
+    <w:p>
+      <w:r>
+        <w:t xml:space="preserve">Außerdem möchte ich </w:t>
+      </w:r>
+      <w:r>
+        <w:t>Firmen</w:t>
+      </w:r>
+      <w:r>
+        <w:t xml:space="preserve"> </w:t>
+      </w:r>
+      <w:r>
+        <w:t>suchen, anzeigen, editieren und löschen können, sowie per Klick auf die URL auf die Homepage navigieren.</w:t>
+      </w:r>
+    </w:p>
+    <w:p>
+      <w:pPr>
+        <w:rPr>
+          <w:b/>
+          <w:u w:val="single"/>
+        </w:rPr>
+      </w:pPr>
+      <w:r>
+        <w:rPr>
+          <w:b/>
+          <w:u w:val="single"/>
+        </w:rPr>
+        <w:t>Akzeptanzkriterien:</w:t>
+      </w:r>
+    </w:p>
+    <w:p>
+      <w:r>
+        <w:t xml:space="preserve">Im Menü kann ich zur </w:t>
+      </w:r>
+      <w:r>
+        <w:t>Firmen</w:t>
+      </w:r>
+      <w:r>
+        <w:t xml:space="preserve">liste navigieren, neue </w:t>
+      </w:r>
+      <w:r>
+        <w:t>Firmen</w:t>
+      </w:r>
+      <w:r>
+        <w:t xml:space="preserve"> </w:t>
+      </w:r>
+      <w:r>
+        <w:t>erfassen, editieren und löschen.</w:t>
+      </w:r>
+    </w:p>
+    <w:p>
+      <w:pPr>
+        <w:rPr>
+          <w:b/>
+          <w:u w:val="single"/>
+        </w:rPr>
+      </w:pPr>
+      <w:r>
+        <w:rPr>
+          <w:b/>
+          <w:u w:val="single"/>
+        </w:rPr>
+        <w:t>Protokoll:</w:t>
+      </w:r>
+    </w:p>
+    <w:p>
+      <w:r>
+        <w:t>05.11.2013, tw 3 Stunden</w:t>
+      </w:r>
+    </w:p>
+    <w:p>
+      <w:pPr>
+        <w:pStyle w:val="ListParagraph"/>
+        <w:numPr>
+          <w:ilvl w:val="0"/>
+          <w:numId w:val="29"/>
+        </w:numPr>
+      </w:pPr>
+      <w:r>
+        <w:t>Kampf mit Entity Framework</w:t>
+      </w:r>
+    </w:p>
+    <w:p>
+      <w:pPr>
+        <w:pStyle w:val="ListParagraph"/>
+        <w:numPr>
+          <w:ilvl w:val="0"/>
+          <w:numId w:val="29"/>
+        </w:numPr>
+      </w:pPr>
+      <w:r>
+        <w:t>Gelernt: Foreign Keys besser explizit ins Model</w:t>
+      </w:r>
+    </w:p>
+    <w:p>
+      <w:pPr>
+        <w:pStyle w:val="ListParagraph"/>
+        <w:numPr>
+          <w:ilvl w:val="0"/>
+          <w:numId w:val="29"/>
+        </w:numPr>
+      </w:pPr>
+      <w:r>
+        <w:t>Zentrale Instanz des DataContexts (sonst Probleme beim Update).</w:t>
+      </w:r>
+      <w:bookmarkStart w:id="7" w:name="_GoBack"/>
+      <w:bookmarkEnd w:id="7"/>
+    </w:p>
+    <w:p>
+      <w:r>
         <w:br w:type="page"/>
       </w:r>
     </w:p>
@@ -1740,12 +2053,12 @@
       <w:pPr>
         <w:pStyle w:val="Heading1"/>
       </w:pPr>
-      <w:bookmarkStart w:id="6" w:name="_Toc369440933"/>
+      <w:bookmarkStart w:id="8" w:name="_Toc371443560"/>
       <w:r>
         <w:lastRenderedPageBreak/>
         <w:t>Architektur</w:t>
       </w:r>
-      <w:bookmarkEnd w:id="6"/>
+      <w:bookmarkEnd w:id="8"/>
     </w:p>
     <w:p/>
     <w:p>
@@ -1757,12 +2070,12 @@
       <w:pPr>
         <w:pStyle w:val="Heading1"/>
       </w:pPr>
-      <w:bookmarkStart w:id="7" w:name="_Toc369440934"/>
+      <w:bookmarkStart w:id="9" w:name="_Toc371443561"/>
       <w:r>
         <w:lastRenderedPageBreak/>
         <w:t>Design</w:t>
       </w:r>
-      <w:bookmarkEnd w:id="7"/>
+      <w:bookmarkEnd w:id="9"/>
     </w:p>
     <w:p/>
     <w:p>
@@ -1774,12 +2087,12 @@
       <w:pPr>
         <w:pStyle w:val="Heading1"/>
       </w:pPr>
-      <w:bookmarkStart w:id="8" w:name="_Toc369440935"/>
+      <w:bookmarkStart w:id="10" w:name="_Toc371443562"/>
       <w:r>
         <w:lastRenderedPageBreak/>
         <w:t>Implementation</w:t>
       </w:r>
-      <w:bookmarkEnd w:id="8"/>
+      <w:bookmarkEnd w:id="10"/>
     </w:p>
     <w:sectPr>
       <w:headerReference w:type="default" r:id="rId12"/>
@@ -1905,7 +2218,7 @@
         <w:color w:val="252525" w:themeColor="text2" w:themeShade="BF"/>
         <w:sz w:val="18"/>
       </w:rPr>
-      <w:t>9</w:t>
+      <w:t>6</w:t>
     </w:r>
     <w:r>
       <w:rPr>
@@ -1948,7 +2261,7 @@
         <w:color w:val="252525" w:themeColor="text2" w:themeShade="BF"/>
         <w:sz w:val="18"/>
       </w:rPr>
-      <w:t>Montag, 28. Oktober 2013</w:t>
+      <w:t>Dienstag, 5. November 2013</w:t>
     </w:r>
     <w:r>
       <w:rPr>
@@ -2775,6 +3088,119 @@
     </w:lvl>
   </w:abstractNum>
   <w:abstractNum w:abstractNumId="7">
+    <w:nsid w:val="24DB17A5"/>
+    <w:multiLevelType w:val="hybridMultilevel"/>
+    <w:tmpl w:val="ADC04B4E"/>
+    <w:lvl w:ilvl="0" w:tplc="04070001">
+      <w:start w:val="1"/>
+      <w:numFmt w:val="bullet"/>
+      <w:lvlText w:val=""/>
+      <w:lvlJc w:val="left"/>
+      <w:pPr>
+        <w:ind w:left="720" w:hanging="360"/>
+      </w:pPr>
+      <w:rPr>
+        <w:rFonts w:ascii="Symbol" w:hAnsi="Symbol" w:hint="default"/>
+      </w:rPr>
+    </w:lvl>
+    <w:lvl w:ilvl="1" w:tplc="04070003" w:tentative="1">
+      <w:start w:val="1"/>
+      <w:numFmt w:val="bullet"/>
+      <w:lvlText w:val="o"/>
+      <w:lvlJc w:val="left"/>
+      <w:pPr>
+        <w:ind w:left="1440" w:hanging="360"/>
+      </w:pPr>
+      <w:rPr>
+        <w:rFonts w:ascii="Courier New" w:hAnsi="Courier New" w:cs="Courier New" w:hint="default"/>
+      </w:rPr>
+    </w:lvl>
+    <w:lvl w:ilvl="2" w:tplc="04070005" w:tentative="1">
+      <w:start w:val="1"/>
+      <w:numFmt w:val="bullet"/>
+      <w:lvlText w:val=""/>
+      <w:lvlJc w:val="left"/>
+      <w:pPr>
+        <w:ind w:left="2160" w:hanging="360"/>
+      </w:pPr>
+      <w:rPr>
+        <w:rFonts w:ascii="Wingdings" w:hAnsi="Wingdings" w:hint="default"/>
+      </w:rPr>
+    </w:lvl>
+    <w:lvl w:ilvl="3" w:tplc="04070001" w:tentative="1">
+      <w:start w:val="1"/>
+      <w:numFmt w:val="bullet"/>
+      <w:lvlText w:val=""/>
+      <w:lvlJc w:val="left"/>
+      <w:pPr>
+        <w:ind w:left="2880" w:hanging="360"/>
+      </w:pPr>
+      <w:rPr>
+        <w:rFonts w:ascii="Symbol" w:hAnsi="Symbol" w:hint="default"/>
+      </w:rPr>
+    </w:lvl>
+    <w:lvl w:ilvl="4" w:tplc="04070003" w:tentative="1">
+      <w:start w:val="1"/>
+      <w:numFmt w:val="bullet"/>
+      <w:lvlText w:val="o"/>
+      <w:lvlJc w:val="left"/>
+      <w:pPr>
+        <w:ind w:left="3600" w:hanging="360"/>
+      </w:pPr>
+      <w:rPr>
+        <w:rFonts w:ascii="Courier New" w:hAnsi="Courier New" w:cs="Courier New" w:hint="default"/>
+      </w:rPr>
+    </w:lvl>
+    <w:lvl w:ilvl="5" w:tplc="04070005" w:tentative="1">
+      <w:start w:val="1"/>
+      <w:numFmt w:val="bullet"/>
+      <w:lvlText w:val=""/>
+      <w:lvlJc w:val="left"/>
+      <w:pPr>
+        <w:ind w:left="4320" w:hanging="360"/>
+      </w:pPr>
+      <w:rPr>
+        <w:rFonts w:ascii="Wingdings" w:hAnsi="Wingdings" w:hint="default"/>
+      </w:rPr>
+    </w:lvl>
+    <w:lvl w:ilvl="6" w:tplc="04070001" w:tentative="1">
+      <w:start w:val="1"/>
+      <w:numFmt w:val="bullet"/>
+      <w:lvlText w:val=""/>
+      <w:lvlJc w:val="left"/>
+      <w:pPr>
+        <w:ind w:left="5040" w:hanging="360"/>
+      </w:pPr>
+      <w:rPr>
+        <w:rFonts w:ascii="Symbol" w:hAnsi="Symbol" w:hint="default"/>
+      </w:rPr>
+    </w:lvl>
+    <w:lvl w:ilvl="7" w:tplc="04070003" w:tentative="1">
+      <w:start w:val="1"/>
+      <w:numFmt w:val="bullet"/>
+      <w:lvlText w:val="o"/>
+      <w:lvlJc w:val="left"/>
+      <w:pPr>
+        <w:ind w:left="5760" w:hanging="360"/>
+      </w:pPr>
+      <w:rPr>
+        <w:rFonts w:ascii="Courier New" w:hAnsi="Courier New" w:cs="Courier New" w:hint="default"/>
+      </w:rPr>
+    </w:lvl>
+    <w:lvl w:ilvl="8" w:tplc="04070005" w:tentative="1">
+      <w:start w:val="1"/>
+      <w:numFmt w:val="bullet"/>
+      <w:lvlText w:val=""/>
+      <w:lvlJc w:val="left"/>
+      <w:pPr>
+        <w:ind w:left="6480" w:hanging="360"/>
+      </w:pPr>
+      <w:rPr>
+        <w:rFonts w:ascii="Wingdings" w:hAnsi="Wingdings" w:hint="default"/>
+      </w:rPr>
+    </w:lvl>
+  </w:abstractNum>
+  <w:abstractNum w:abstractNumId="8">
     <w:nsid w:val="266E77E6"/>
     <w:multiLevelType w:val="hybridMultilevel"/>
     <w:tmpl w:val="4E580B12"/>
@@ -2887,7 +3313,7 @@
       </w:rPr>
     </w:lvl>
   </w:abstractNum>
-  <w:abstractNum w:abstractNumId="8">
+  <w:abstractNum w:abstractNumId="9">
     <w:nsid w:val="27D961B4"/>
     <w:multiLevelType w:val="hybridMultilevel"/>
     <w:tmpl w:val="FD90352E"/>
@@ -3000,7 +3426,7 @@
       </w:rPr>
     </w:lvl>
   </w:abstractNum>
-  <w:abstractNum w:abstractNumId="9">
+  <w:abstractNum w:abstractNumId="10">
     <w:nsid w:val="2E18797F"/>
     <w:multiLevelType w:val="hybridMultilevel"/>
     <w:tmpl w:val="AB84557C"/>
@@ -3086,7 +3512,7 @@
       </w:pPr>
     </w:lvl>
   </w:abstractNum>
-  <w:abstractNum w:abstractNumId="10">
+  <w:abstractNum w:abstractNumId="11">
     <w:nsid w:val="34044754"/>
     <w:multiLevelType w:val="hybridMultilevel"/>
     <w:tmpl w:val="6C961D4A"/>
@@ -3172,7 +3598,7 @@
       </w:pPr>
     </w:lvl>
   </w:abstractNum>
-  <w:abstractNum w:abstractNumId="11">
+  <w:abstractNum w:abstractNumId="12">
     <w:nsid w:val="36FA43A9"/>
     <w:multiLevelType w:val="hybridMultilevel"/>
     <w:tmpl w:val="FB20A93A"/>
@@ -3285,7 +3711,7 @@
       </w:rPr>
     </w:lvl>
   </w:abstractNum>
-  <w:abstractNum w:abstractNumId="12">
+  <w:abstractNum w:abstractNumId="13">
     <w:nsid w:val="379D4483"/>
     <w:multiLevelType w:val="multilevel"/>
     <w:tmpl w:val="04070025"/>
@@ -3380,7 +3806,7 @@
       </w:pPr>
     </w:lvl>
   </w:abstractNum>
-  <w:abstractNum w:abstractNumId="13">
+  <w:abstractNum w:abstractNumId="14">
     <w:nsid w:val="3CF838A3"/>
     <w:multiLevelType w:val="hybridMultilevel"/>
     <w:tmpl w:val="E54A0D9C"/>
@@ -3493,7 +3919,7 @@
       </w:rPr>
     </w:lvl>
   </w:abstractNum>
-  <w:abstractNum w:abstractNumId="14">
+  <w:abstractNum w:abstractNumId="15">
     <w:nsid w:val="412329FD"/>
     <w:multiLevelType w:val="hybridMultilevel"/>
     <w:tmpl w:val="F1AA8EBC"/>
@@ -3606,7 +4032,7 @@
       </w:rPr>
     </w:lvl>
   </w:abstractNum>
-  <w:abstractNum w:abstractNumId="15">
+  <w:abstractNum w:abstractNumId="16">
     <w:nsid w:val="4DE63937"/>
     <w:multiLevelType w:val="hybridMultilevel"/>
     <w:tmpl w:val="513CDFD4"/>
@@ -3719,7 +4145,7 @@
       </w:rPr>
     </w:lvl>
   </w:abstractNum>
-  <w:abstractNum w:abstractNumId="16">
+  <w:abstractNum w:abstractNumId="17">
     <w:nsid w:val="4DFE53FF"/>
     <w:multiLevelType w:val="hybridMultilevel"/>
     <w:tmpl w:val="49C8FCCE"/>
@@ -3832,7 +4258,7 @@
       </w:rPr>
     </w:lvl>
   </w:abstractNum>
-  <w:abstractNum w:abstractNumId="17">
+  <w:abstractNum w:abstractNumId="18">
     <w:nsid w:val="4FBD57A0"/>
     <w:multiLevelType w:val="hybridMultilevel"/>
     <w:tmpl w:val="67D25710"/>
@@ -3945,7 +4371,7 @@
       </w:rPr>
     </w:lvl>
   </w:abstractNum>
-  <w:abstractNum w:abstractNumId="18">
+  <w:abstractNum w:abstractNumId="19">
     <w:nsid w:val="50422E9E"/>
     <w:multiLevelType w:val="hybridMultilevel"/>
     <w:tmpl w:val="5F9A2E58"/>
@@ -4058,7 +4484,7 @@
       </w:rPr>
     </w:lvl>
   </w:abstractNum>
-  <w:abstractNum w:abstractNumId="19">
+  <w:abstractNum w:abstractNumId="20">
     <w:nsid w:val="51B130F3"/>
     <w:multiLevelType w:val="hybridMultilevel"/>
     <w:tmpl w:val="42448746"/>
@@ -4171,7 +4597,7 @@
       </w:rPr>
     </w:lvl>
   </w:abstractNum>
-  <w:abstractNum w:abstractNumId="20">
+  <w:abstractNum w:abstractNumId="21">
     <w:nsid w:val="544C1CE2"/>
     <w:multiLevelType w:val="hybridMultilevel"/>
     <w:tmpl w:val="93EC4F3C"/>
@@ -4284,7 +4710,7 @@
       </w:rPr>
     </w:lvl>
   </w:abstractNum>
-  <w:abstractNum w:abstractNumId="21">
+  <w:abstractNum w:abstractNumId="22">
     <w:nsid w:val="587C4B47"/>
     <w:multiLevelType w:val="hybridMultilevel"/>
     <w:tmpl w:val="2DB6F79A"/>
@@ -4397,7 +4823,7 @@
       </w:rPr>
     </w:lvl>
   </w:abstractNum>
-  <w:abstractNum w:abstractNumId="22">
+  <w:abstractNum w:abstractNumId="23">
     <w:nsid w:val="5C377E35"/>
     <w:multiLevelType w:val="hybridMultilevel"/>
     <w:tmpl w:val="8B56C946"/>
@@ -4510,7 +4936,7 @@
       </w:rPr>
     </w:lvl>
   </w:abstractNum>
-  <w:abstractNum w:abstractNumId="23">
+  <w:abstractNum w:abstractNumId="24">
     <w:nsid w:val="67353A27"/>
     <w:multiLevelType w:val="hybridMultilevel"/>
     <w:tmpl w:val="9294A17C"/>
@@ -4624,7 +5050,7 @@
       </w:rPr>
     </w:lvl>
   </w:abstractNum>
-  <w:abstractNum w:abstractNumId="24">
+  <w:abstractNum w:abstractNumId="25">
     <w:nsid w:val="6C293172"/>
     <w:multiLevelType w:val="hybridMultilevel"/>
     <w:tmpl w:val="63EA9E72"/>
@@ -4737,7 +5163,7 @@
       </w:rPr>
     </w:lvl>
   </w:abstractNum>
-  <w:abstractNum w:abstractNumId="25">
+  <w:abstractNum w:abstractNumId="26">
     <w:nsid w:val="6C7358C3"/>
     <w:multiLevelType w:val="hybridMultilevel"/>
     <w:tmpl w:val="F6DE4A48"/>
@@ -4850,7 +5276,7 @@
       </w:rPr>
     </w:lvl>
   </w:abstractNum>
-  <w:abstractNum w:abstractNumId="26">
+  <w:abstractNum w:abstractNumId="27">
     <w:nsid w:val="6DB0435D"/>
     <w:multiLevelType w:val="hybridMultilevel"/>
     <w:tmpl w:val="12046198"/>
@@ -4963,7 +5389,7 @@
       </w:rPr>
     </w:lvl>
   </w:abstractNum>
-  <w:abstractNum w:abstractNumId="27">
+  <w:abstractNum w:abstractNumId="28">
     <w:nsid w:val="747171B6"/>
     <w:multiLevelType w:val="hybridMultilevel"/>
     <w:tmpl w:val="5EA07550"/>
@@ -5077,16 +5503,16 @@
     </w:lvl>
   </w:abstractNum>
   <w:num w:numId="1">
-    <w:abstractNumId w:val="12"/>
+    <w:abstractNumId w:val="13"/>
   </w:num>
   <w:num w:numId="2">
-    <w:abstractNumId w:val="27"/>
+    <w:abstractNumId w:val="28"/>
   </w:num>
   <w:num w:numId="3">
-    <w:abstractNumId w:val="25"/>
+    <w:abstractNumId w:val="26"/>
   </w:num>
   <w:num w:numId="4">
-    <w:abstractNumId w:val="21"/>
+    <w:abstractNumId w:val="22"/>
   </w:num>
   <w:num w:numId="5">
     <w:abstractNumId w:val="1"/>
@@ -5095,43 +5521,43 @@
     <w:abstractNumId w:val="0"/>
   </w:num>
   <w:num w:numId="7">
+    <w:abstractNumId w:val="20"/>
+  </w:num>
+  <w:num w:numId="8">
+    <w:abstractNumId w:val="18"/>
+  </w:num>
+  <w:num w:numId="9">
+    <w:abstractNumId w:val="10"/>
+  </w:num>
+  <w:num w:numId="10">
+    <w:abstractNumId w:val="21"/>
+  </w:num>
+  <w:num w:numId="11">
     <w:abstractNumId w:val="19"/>
   </w:num>
-  <w:num w:numId="8">
-    <w:abstractNumId w:val="17"/>
-  </w:num>
-  <w:num w:numId="9">
-    <w:abstractNumId w:val="9"/>
-  </w:num>
-  <w:num w:numId="10">
-    <w:abstractNumId w:val="20"/>
-  </w:num>
-  <w:num w:numId="11">
-    <w:abstractNumId w:val="18"/>
-  </w:num>
   <w:num w:numId="12">
-    <w:abstractNumId w:val="22"/>
+    <w:abstractNumId w:val="23"/>
   </w:num>
   <w:num w:numId="13">
     <w:abstractNumId w:val="4"/>
   </w:num>
   <w:num w:numId="14">
-    <w:abstractNumId w:val="26"/>
+    <w:abstractNumId w:val="27"/>
   </w:num>
   <w:num w:numId="15">
+    <w:abstractNumId w:val="12"/>
+  </w:num>
+  <w:num w:numId="16">
+    <w:abstractNumId w:val="14"/>
+  </w:num>
+  <w:num w:numId="17">
+    <w:abstractNumId w:val="25"/>
+  </w:num>
+  <w:num w:numId="18">
     <w:abstractNumId w:val="11"/>
   </w:num>
-  <w:num w:numId="16">
-    <w:abstractNumId w:val="13"/>
-  </w:num>
-  <w:num w:numId="17">
-    <w:abstractNumId w:val="24"/>
-  </w:num>
-  <w:num w:numId="18">
-    <w:abstractNumId w:val="10"/>
-  </w:num>
   <w:num w:numId="19">
-    <w:abstractNumId w:val="15"/>
+    <w:abstractNumId w:val="16"/>
   </w:num>
   <w:num w:numId="20">
     <w:abstractNumId w:val="2"/>
@@ -5140,25 +5566,28 @@
     <w:abstractNumId w:val="3"/>
   </w:num>
   <w:num w:numId="22">
-    <w:abstractNumId w:val="16"/>
+    <w:abstractNumId w:val="17"/>
   </w:num>
   <w:num w:numId="23">
-    <w:abstractNumId w:val="7"/>
+    <w:abstractNumId w:val="8"/>
   </w:num>
   <w:num w:numId="24">
     <w:abstractNumId w:val="6"/>
   </w:num>
   <w:num w:numId="25">
-    <w:abstractNumId w:val="8"/>
+    <w:abstractNumId w:val="9"/>
   </w:num>
   <w:num w:numId="26">
-    <w:abstractNumId w:val="23"/>
+    <w:abstractNumId w:val="24"/>
   </w:num>
   <w:num w:numId="27">
-    <w:abstractNumId w:val="14"/>
+    <w:abstractNumId w:val="15"/>
   </w:num>
   <w:num w:numId="28">
     <w:abstractNumId w:val="5"/>
+  </w:num>
+  <w:num w:numId="29">
+    <w:abstractNumId w:val="7"/>
   </w:num>
 </w:numbering>
 </file>
@@ -6482,7 +6911,7 @@
 </file>
 
 <file path=customXml/itemProps1.xml><?xml version="1.0" encoding="utf-8"?>
-<ds:datastoreItem xmlns:ds="http://schemas.openxmlformats.org/officeDocument/2006/customXml" ds:itemID="{0D3C6A18-FB43-469D-973B-0EE49256EB38}">
+<ds:datastoreItem xmlns:ds="http://schemas.openxmlformats.org/officeDocument/2006/customXml" ds:itemID="{DA655748-1626-4D39-ACAC-00292902F282}">
   <ds:schemaRefs>
     <ds:schemaRef ds:uri="http://schemas.openxmlformats.org/officeDocument/2006/bibliography"/>
   </ds:schemaRefs>

</xml_diff>